<commit_message>
Add Game Instructions in Documentation
</commit_message>
<xml_diff>
--- a/Documents/4D - Documentation.docx
+++ b/Documents/4D - Documentation.docx
@@ -1,6 +1,6 @@
 
 <file path=word/document.xml><?xml version="1.0" encoding="utf-8"?>
-<w:document xmlns:wpc="http://schemas.microsoft.com/office/word/2010/wordprocessingCanvas" xmlns:cx="http://schemas.microsoft.com/office/drawing/2014/chartex" xmlns:mc="http://schemas.openxmlformats.org/markup-compatibility/2006" xmlns:o="urn:schemas-microsoft-com:office:office" xmlns:r="http://schemas.openxmlformats.org/officeDocument/2006/relationships" xmlns:m="http://schemas.openxmlformats.org/officeDocument/2006/math" xmlns:v="urn:schemas-microsoft-com:vml" xmlns:wp14="http://schemas.microsoft.com/office/word/2010/wordprocessingDrawing" xmlns:wp="http://schemas.openxmlformats.org/drawingml/2006/wordprocessingDrawing" xmlns:w10="urn:schemas-microsoft-com:office:word" xmlns:w="http://schemas.openxmlformats.org/wordprocessingml/2006/main" xmlns:w14="http://schemas.microsoft.com/office/word/2010/wordml" xmlns:w15="http://schemas.microsoft.com/office/word/2012/wordml" xmlns:w16se="http://schemas.microsoft.com/office/word/2015/wordml/symex" xmlns:wpg="http://schemas.microsoft.com/office/word/2010/wordprocessingGroup" xmlns:wpi="http://schemas.microsoft.com/office/word/2010/wordprocessingInk" xmlns:wne="http://schemas.microsoft.com/office/word/2006/wordml" xmlns:wps="http://schemas.microsoft.com/office/word/2010/wordprocessingShape" mc:Ignorable="w14 w15 w16se wp14">
+<w:document xmlns:wpc="http://schemas.microsoft.com/office/word/2010/wordprocessingCanvas" xmlns:cx="http://schemas.microsoft.com/office/drawing/2014/chartex" xmlns:cx1="http://schemas.microsoft.com/office/drawing/2015/9/8/chartex" xmlns:cx2="http://schemas.microsoft.com/office/drawing/2015/10/21/chartex" xmlns:cx3="http://schemas.microsoft.com/office/drawing/2016/5/9/chartex" xmlns:cx4="http://schemas.microsoft.com/office/drawing/2016/5/10/chartex" xmlns:cx5="http://schemas.microsoft.com/office/drawing/2016/5/11/chartex" xmlns:cx6="http://schemas.microsoft.com/office/drawing/2016/5/12/chartex" xmlns:cx7="http://schemas.microsoft.com/office/drawing/2016/5/13/chartex" xmlns:cx8="http://schemas.microsoft.com/office/drawing/2016/5/14/chartex" xmlns:mc="http://schemas.openxmlformats.org/markup-compatibility/2006" xmlns:aink="http://schemas.microsoft.com/office/drawing/2016/ink" xmlns:am3d="http://schemas.microsoft.com/office/drawing/2017/model3d" xmlns:o="urn:schemas-microsoft-com:office:office" xmlns:oel="http://schemas.microsoft.com/office/2019/extlst" xmlns:r="http://schemas.openxmlformats.org/officeDocument/2006/relationships" xmlns:m="http://schemas.openxmlformats.org/officeDocument/2006/math" xmlns:v="urn:schemas-microsoft-com:vml" xmlns:wp14="http://schemas.microsoft.com/office/word/2010/wordprocessingDrawing" xmlns:wp="http://schemas.openxmlformats.org/drawingml/2006/wordprocessingDrawing" xmlns:w10="urn:schemas-microsoft-com:office:word" xmlns:w="http://schemas.openxmlformats.org/wordprocessingml/2006/main" xmlns:w14="http://schemas.microsoft.com/office/word/2010/wordml" xmlns:w15="http://schemas.microsoft.com/office/word/2012/wordml" xmlns:w16cex="http://schemas.microsoft.com/office/word/2018/wordml/cex" xmlns:w16cid="http://schemas.microsoft.com/office/word/2016/wordml/cid" xmlns:w16="http://schemas.microsoft.com/office/word/2018/wordml" xmlns:w16du="http://schemas.microsoft.com/office/word/2023/wordml/word16du" xmlns:w16sdtdh="http://schemas.microsoft.com/office/word/2020/wordml/sdtdatahash" xmlns:w16se="http://schemas.microsoft.com/office/word/2015/wordml/symex" xmlns:wpg="http://schemas.microsoft.com/office/word/2010/wordprocessingGroup" xmlns:wpi="http://schemas.microsoft.com/office/word/2010/wordprocessingInk" xmlns:wne="http://schemas.microsoft.com/office/word/2006/wordml" xmlns:wps="http://schemas.microsoft.com/office/word/2010/wordprocessingShape" mc:Ignorable="w14 w15 w16se w16cid w16 w16cex w16sdtdh wp14">
   <w:body>
     <w:p>
       <w:pPr>
@@ -86,7 +86,7 @@
               </wp:anchor>
             </w:drawing>
           </mc:Choice>
-          <mc:Fallback xmlns:w16sdtdh="http://schemas.microsoft.com/office/word/2020/wordml/sdtdatahash" xmlns:w16du="http://schemas.microsoft.com/office/word/2023/wordml/word16du" xmlns:w16="http://schemas.microsoft.com/office/word/2018/wordml" xmlns:w16cid="http://schemas.microsoft.com/office/word/2016/wordml/cid" xmlns:w16cex="http://schemas.microsoft.com/office/word/2018/wordml/cex" xmlns:oel="http://schemas.microsoft.com/office/2019/extlst" xmlns:am3d="http://schemas.microsoft.com/office/drawing/2017/model3d" xmlns:aink="http://schemas.microsoft.com/office/drawing/2016/ink" xmlns:cx8="http://schemas.microsoft.com/office/drawing/2016/5/14/chartex" xmlns:cx7="http://schemas.microsoft.com/office/drawing/2016/5/13/chartex" xmlns:cx6="http://schemas.microsoft.com/office/drawing/2016/5/12/chartex" xmlns:cx5="http://schemas.microsoft.com/office/drawing/2016/5/11/chartex" xmlns:cx4="http://schemas.microsoft.com/office/drawing/2016/5/10/chartex" xmlns:cx3="http://schemas.microsoft.com/office/drawing/2016/5/9/chartex" xmlns:cx2="http://schemas.microsoft.com/office/drawing/2015/10/21/chartex" xmlns:cx1="http://schemas.microsoft.com/office/drawing/2015/9/8/chartex">
+          <mc:Fallback>
             <w:pict>
               <v:shapetype w14:anchorId="6F05E070" id="_x0000_t13" coordsize="21600,21600" o:spt="13" adj="16200,5400" path="m@0,l@0@1,0@1,0@2@0@2@0,21600,21600,10800xe">
                 <v:stroke joinstyle="miter"/>
@@ -352,7 +352,7 @@
                   </wp:anchor>
                 </w:drawing>
               </mc:Choice>
-              <mc:Fallback xmlns:w16sdtdh="http://schemas.microsoft.com/office/word/2020/wordml/sdtdatahash" xmlns:w16du="http://schemas.microsoft.com/office/word/2023/wordml/word16du" xmlns:w16="http://schemas.microsoft.com/office/word/2018/wordml" xmlns:w16cid="http://schemas.microsoft.com/office/word/2016/wordml/cid" xmlns:w16cex="http://schemas.microsoft.com/office/word/2018/wordml/cex" xmlns:oel="http://schemas.microsoft.com/office/2019/extlst" xmlns:am3d="http://schemas.microsoft.com/office/drawing/2017/model3d" xmlns:aink="http://schemas.microsoft.com/office/drawing/2016/ink" xmlns:cx8="http://schemas.microsoft.com/office/drawing/2016/5/14/chartex" xmlns:cx7="http://schemas.microsoft.com/office/drawing/2016/5/13/chartex" xmlns:cx6="http://schemas.microsoft.com/office/drawing/2016/5/12/chartex" xmlns:cx5="http://schemas.microsoft.com/office/drawing/2016/5/11/chartex" xmlns:cx4="http://schemas.microsoft.com/office/drawing/2016/5/10/chartex" xmlns:cx3="http://schemas.microsoft.com/office/drawing/2016/5/9/chartex" xmlns:cx2="http://schemas.microsoft.com/office/drawing/2015/10/21/chartex" xmlns:cx1="http://schemas.microsoft.com/office/drawing/2015/9/8/chartex">
+              <mc:Fallback>
                 <w:pict>
                   <v:shapetype w14:anchorId="0D156028" id="_x0000_t202" coordsize="21600,21600" o:spt="202" path="m,l,21600r21600,l21600,xe">
                     <v:stroke joinstyle="miter"/>
@@ -484,7 +484,7 @@
                   </wp:anchor>
                 </w:drawing>
               </mc:Choice>
-              <mc:Fallback xmlns:w16sdtdh="http://schemas.microsoft.com/office/word/2020/wordml/sdtdatahash" xmlns:w16du="http://schemas.microsoft.com/office/word/2023/wordml/word16du" xmlns:w16="http://schemas.microsoft.com/office/word/2018/wordml" xmlns:w16cid="http://schemas.microsoft.com/office/word/2016/wordml/cid" xmlns:w16cex="http://schemas.microsoft.com/office/word/2018/wordml/cex" xmlns:oel="http://schemas.microsoft.com/office/2019/extlst" xmlns:am3d="http://schemas.microsoft.com/office/drawing/2017/model3d" xmlns:aink="http://schemas.microsoft.com/office/drawing/2016/ink" xmlns:cx8="http://schemas.microsoft.com/office/drawing/2016/5/14/chartex" xmlns:cx7="http://schemas.microsoft.com/office/drawing/2016/5/13/chartex" xmlns:cx6="http://schemas.microsoft.com/office/drawing/2016/5/12/chartex" xmlns:cx5="http://schemas.microsoft.com/office/drawing/2016/5/11/chartex" xmlns:cx4="http://schemas.microsoft.com/office/drawing/2016/5/10/chartex" xmlns:cx3="http://schemas.microsoft.com/office/drawing/2016/5/9/chartex" xmlns:cx2="http://schemas.microsoft.com/office/drawing/2015/10/21/chartex" xmlns:cx1="http://schemas.microsoft.com/office/drawing/2015/9/8/chartex">
+              <mc:Fallback>
                 <w:pict>
                   <v:shapetype w14:anchorId="2CE2DCB2" id="_x0000_t68" coordsize="21600,21600" o:spt="68" adj="5400,5400" path="m0@0l@1@0@1,21600@2,21600@2@0,21600@0,10800,xe">
                     <v:stroke joinstyle="miter"/>
@@ -583,7 +583,7 @@
                   </wp:anchor>
                 </w:drawing>
               </mc:Choice>
-              <mc:Fallback xmlns:w16sdtdh="http://schemas.microsoft.com/office/word/2020/wordml/sdtdatahash" xmlns:w16du="http://schemas.microsoft.com/office/word/2023/wordml/word16du" xmlns:w16="http://schemas.microsoft.com/office/word/2018/wordml" xmlns:w16cid="http://schemas.microsoft.com/office/word/2016/wordml/cid" xmlns:w16cex="http://schemas.microsoft.com/office/word/2018/wordml/cex" xmlns:oel="http://schemas.microsoft.com/office/2019/extlst" xmlns:am3d="http://schemas.microsoft.com/office/drawing/2017/model3d" xmlns:aink="http://schemas.microsoft.com/office/drawing/2016/ink" xmlns:cx8="http://schemas.microsoft.com/office/drawing/2016/5/14/chartex" xmlns:cx7="http://schemas.microsoft.com/office/drawing/2016/5/13/chartex" xmlns:cx6="http://schemas.microsoft.com/office/drawing/2016/5/12/chartex" xmlns:cx5="http://schemas.microsoft.com/office/drawing/2016/5/11/chartex" xmlns:cx4="http://schemas.microsoft.com/office/drawing/2016/5/10/chartex" xmlns:cx3="http://schemas.microsoft.com/office/drawing/2016/5/9/chartex" xmlns:cx2="http://schemas.microsoft.com/office/drawing/2015/10/21/chartex" xmlns:cx1="http://schemas.microsoft.com/office/drawing/2015/9/8/chartex">
+              <mc:Fallback>
                 <w:pict>
                   <v:oval w14:anchorId="01B11B03" id="Oval 5" o:spid="_x0000_s1026" style="position:absolute;margin-left:174pt;margin-top:74.15pt;width:15.7pt;height:16.75pt;z-index:251670016;visibility:visible;mso-wrap-style:square;mso-width-percent:0;mso-height-percent:0;mso-wrap-distance-left:9pt;mso-wrap-distance-top:0;mso-wrap-distance-right:9pt;mso-wrap-distance-bottom:0;mso-position-horizontal:absolute;mso-position-horizontal-relative:text;mso-position-vertical:absolute;mso-position-vertical-relative:text;mso-width-percent:0;mso-height-percent:0;mso-width-relative:margin;mso-height-relative:margin;v-text-anchor:middle" o:gfxdata="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" fillcolor="#eeece1 [3214]" strokecolor="white [3212]" strokeweight="2.25pt"/>
                 </w:pict>
@@ -690,7 +690,7 @@
                   </wp:anchor>
                 </w:drawing>
               </mc:Choice>
-              <mc:Fallback xmlns:w16sdtdh="http://schemas.microsoft.com/office/word/2020/wordml/sdtdatahash" xmlns:w16du="http://schemas.microsoft.com/office/word/2023/wordml/word16du" xmlns:w16="http://schemas.microsoft.com/office/word/2018/wordml" xmlns:w16cid="http://schemas.microsoft.com/office/word/2016/wordml/cid" xmlns:w16cex="http://schemas.microsoft.com/office/word/2018/wordml/cex" xmlns:oel="http://schemas.microsoft.com/office/2019/extlst" xmlns:am3d="http://schemas.microsoft.com/office/drawing/2017/model3d" xmlns:aink="http://schemas.microsoft.com/office/drawing/2016/ink" xmlns:cx8="http://schemas.microsoft.com/office/drawing/2016/5/14/chartex" xmlns:cx7="http://schemas.microsoft.com/office/drawing/2016/5/13/chartex" xmlns:cx6="http://schemas.microsoft.com/office/drawing/2016/5/12/chartex" xmlns:cx5="http://schemas.microsoft.com/office/drawing/2016/5/11/chartex" xmlns:cx4="http://schemas.microsoft.com/office/drawing/2016/5/10/chartex" xmlns:cx3="http://schemas.microsoft.com/office/drawing/2016/5/9/chartex" xmlns:cx2="http://schemas.microsoft.com/office/drawing/2015/10/21/chartex" xmlns:cx1="http://schemas.microsoft.com/office/drawing/2015/9/8/chartex">
+              <mc:Fallback>
                 <w:pict>
                   <v:shape w14:anchorId="102A6CFB" id="Текстово поле 26" o:spid="_x0000_s1027" type="#_x0000_t202" style="position:absolute;margin-left:0;margin-top:417pt;width:525.6pt;height:192pt;z-index:251643392;visibility:visible;mso-wrap-style:square;mso-width-percent:0;mso-height-percent:0;mso-wrap-distance-left:9pt;mso-wrap-distance-top:0;mso-wrap-distance-right:9pt;mso-wrap-distance-bottom:0;mso-position-horizontal:left;mso-position-horizontal-relative:margin;mso-position-vertical:absolute;mso-position-vertical-relative:margin;mso-width-percent:0;mso-height-percent:0;mso-width-relative:margin;mso-height-relative:page;v-text-anchor:bottom" o:gfxdata="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" filled="f" stroked="f">
                     <v:textbox>
@@ -920,6 +920,16 @@
               <w:lang w:val="en-US"/>
             </w:rPr>
             <w:instrText xml:space="preserve"> HYPERLINK  \l "_Used_programs_and" </w:instrText>
+          </w:r>
+          <w:r>
+            <w:rPr>
+              <w:rFonts w:cs="Times New Roman"/>
+              <w:noProof/>
+              <w:color w:val="000000" w:themeColor="text1"/>
+              <w:sz w:val="24"/>
+              <w:szCs w:val="24"/>
+              <w:lang w:val="en-US"/>
+            </w:rPr>
           </w:r>
           <w:r>
             <w:rPr>
@@ -1405,9 +1415,8 @@
           <w:szCs w:val="24"/>
           <w:lang w:val="en-US"/>
         </w:rPr>
-        <w:t xml:space="preserve">Dimitar </w:t>
-      </w:r>
-      <w:proofErr w:type="gramStart"/>
+        <w:t>Dimitar Dimitrov</w:t>
+      </w:r>
       <w:r>
         <w:rPr>
           <w:rFonts w:ascii="Times New Roman" w:hAnsi="Times New Roman" w:cs="Times New Roman"/>
@@ -1416,19 +1425,8 @@
           <w:szCs w:val="24"/>
           <w:lang w:val="en-US"/>
         </w:rPr>
-        <w:t>Dimitrov</w:t>
-      </w:r>
-      <w:r>
-        <w:rPr>
-          <w:rFonts w:ascii="Times New Roman" w:hAnsi="Times New Roman" w:cs="Times New Roman"/>
-          <w:color w:val="595959" w:themeColor="text1" w:themeTint="A6"/>
-          <w:sz w:val="24"/>
-          <w:szCs w:val="24"/>
-          <w:lang w:val="en-US"/>
-        </w:rPr>
         <w:t>(</w:t>
       </w:r>
-      <w:proofErr w:type="gramEnd"/>
       <w:r>
         <w:rPr>
           <w:rFonts w:ascii="Times New Roman" w:hAnsi="Times New Roman" w:cs="Times New Roman"/>
@@ -1741,6 +1739,15 @@
           <w:lang w:val="en-US"/>
         </w:rPr>
         <w:instrText xml:space="preserve"> HYPERLINK "mailto:dvfurnika20@codingburgas.bg" </w:instrText>
+      </w:r>
+      <w:r>
+        <w:rPr>
+          <w:rFonts w:ascii="Times New Roman" w:hAnsi="Times New Roman" w:cs="Times New Roman"/>
+          <w:color w:val="000000" w:themeColor="text1"/>
+          <w:sz w:val="24"/>
+          <w:szCs w:val="24"/>
+          <w:lang w:val="en-US"/>
+        </w:rPr>
       </w:r>
       <w:r>
         <w:rPr>
@@ -2421,7 +2428,6 @@
         <w:t xml:space="preserve">Microsoft Word or MS Word (often called Word) is a graphical word processing program that users can type with. It is made by Microsoft. </w:t>
       </w:r>
       <w:proofErr w:type="spellStart"/>
-      <w:proofErr w:type="gramStart"/>
       <w:r>
         <w:rPr>
           <w:rFonts w:ascii="Times New Roman" w:hAnsi="Times New Roman" w:cs="Times New Roman"/>
@@ -2453,7 +2459,6 @@
         <w:t>s</w:t>
       </w:r>
       <w:proofErr w:type="spellEnd"/>
-      <w:proofErr w:type="gramEnd"/>
       <w:r>
         <w:rPr>
           <w:rFonts w:ascii="Times New Roman" w:hAnsi="Times New Roman" w:cs="Times New Roman"/>
@@ -2664,7 +2669,7 @@
     </w:p>
     <w:p>
       <w:pPr>
-        <w:ind w:left="720" w:firstLine="720"/>
+        <w:ind w:left="720"/>
         <w:rPr>
           <w:rFonts w:ascii="Times New Roman" w:hAnsi="Times New Roman" w:cs="Times New Roman"/>
           <w:sz w:val="28"/>
@@ -2680,6 +2685,16 @@
           <w:lang w:val="en-US"/>
         </w:rPr>
         <w:t>Put simply, the game is inspired by the infamous “Cookie Clicker”. However, we brought in some new elements, such as, well, the area, the different upgrades, and a few new mechanics to challenge the user.</w:t>
+      </w:r>
+      <w:r>
+        <w:rPr>
+          <w:rFonts w:ascii="Times New Roman" w:hAnsi="Times New Roman" w:cs="Times New Roman"/>
+          <w:sz w:val="28"/>
+          <w:szCs w:val="28"/>
+          <w:lang w:val="en-US"/>
+        </w:rPr>
+        <w:br/>
+        <w:t>For example, the user collects C(Carbon) and H(Hydrogen) as base currency along with money, which allows the player to progress.</w:t>
       </w:r>
     </w:p>
     <w:p>
@@ -2748,6 +2763,7 @@
           <w:szCs w:val="28"/>
           <w:lang w:val="en-US" w:eastAsia="en-US"/>
         </w:rPr>
+        <w:lastRenderedPageBreak/>
         <w:drawing>
           <wp:inline distT="0" distB="0" distL="0" distR="0" wp14:anchorId="23DFE4B9" wp14:editId="36FFE24B">
             <wp:extent cx="5673659" cy="3479165"/>
@@ -2800,14 +2816,12 @@
           <w:lang w:val="en-US"/>
         </w:rPr>
       </w:pPr>
-      <w:bookmarkStart w:id="15" w:name="_GoBack"/>
       <w:r>
         <w:rPr>
           <w:sz w:val="28"/>
           <w:szCs w:val="28"/>
           <w:lang w:val="en-US"/>
         </w:rPr>
-        <w:lastRenderedPageBreak/>
         <w:pict w14:anchorId="171DDC4E">
           <v:shapetype id="_x0000_t75" coordsize="21600,21600" o:spt="75" o:preferrelative="t" path="m@4@5l@4@11@9@11@9@5xe" filled="f" stroked="f">
             <v:stroke joinstyle="miter"/>
@@ -2828,14 +2842,13 @@
             <v:path o:extrusionok="f" gradientshapeok="t" o:connecttype="rect"/>
             <o:lock v:ext="edit" aspectratio="t"/>
           </v:shapetype>
-          <v:shape id="_x0000_i1025" type="#_x0000_t75" alt="Microsoft Office Signature Line..." style="width:274.7pt;height:137.6pt">
+          <v:shape id="_x0000_i1025" type="#_x0000_t75" alt="Microsoft Office Signature Line..." style="width:274.65pt;height:137.6pt">
             <v:imagedata r:id="rId16" o:title=""/>
             <o:lock v:ext="edit" ungrouping="t" rotation="t" cropping="t" verticies="t" text="t" grouping="t"/>
             <o:signatureline v:ext="edit" id="{9246667F-76F6-4B2F-8CE7-636AFB2A446C}" provid="{00000000-0000-0000-0000-000000000000}" o:suggestedsigner="D. Dimitrov" o:suggestedsigner2="Scrum Trainer" showsigndate="f" issignatureline="t"/>
           </v:shape>
         </w:pict>
       </w:r>
-      <w:bookmarkEnd w:id="15"/>
     </w:p>
     <w:sectPr>
       <w:footerReference w:type="default" r:id="rId17"/>
@@ -2851,7 +2864,7 @@
 </file>
 
 <file path=word/endnotes.xml><?xml version="1.0" encoding="utf-8"?>
-<w:endnotes xmlns:wpc="http://schemas.microsoft.com/office/word/2010/wordprocessingCanvas" xmlns:cx="http://schemas.microsoft.com/office/drawing/2014/chartex" xmlns:mc="http://schemas.openxmlformats.org/markup-compatibility/2006" xmlns:o="urn:schemas-microsoft-com:office:office" xmlns:r="http://schemas.openxmlformats.org/officeDocument/2006/relationships" xmlns:m="http://schemas.openxmlformats.org/officeDocument/2006/math" xmlns:v="urn:schemas-microsoft-com:vml" xmlns:wp14="http://schemas.microsoft.com/office/word/2010/wordprocessingDrawing" xmlns:wp="http://schemas.openxmlformats.org/drawingml/2006/wordprocessingDrawing" xmlns:w10="urn:schemas-microsoft-com:office:word" xmlns:w="http://schemas.openxmlformats.org/wordprocessingml/2006/main" xmlns:w14="http://schemas.microsoft.com/office/word/2010/wordml" xmlns:w15="http://schemas.microsoft.com/office/word/2012/wordml" xmlns:w16se="http://schemas.microsoft.com/office/word/2015/wordml/symex" xmlns:wpg="http://schemas.microsoft.com/office/word/2010/wordprocessingGroup" xmlns:wpi="http://schemas.microsoft.com/office/word/2010/wordprocessingInk" xmlns:wne="http://schemas.microsoft.com/office/word/2006/wordml" xmlns:wps="http://schemas.microsoft.com/office/word/2010/wordprocessingShape" mc:Ignorable="w14 w15 w16se wp14">
+<w:endnotes xmlns:wpc="http://schemas.microsoft.com/office/word/2010/wordprocessingCanvas" xmlns:cx="http://schemas.microsoft.com/office/drawing/2014/chartex" xmlns:cx1="http://schemas.microsoft.com/office/drawing/2015/9/8/chartex" xmlns:cx2="http://schemas.microsoft.com/office/drawing/2015/10/21/chartex" xmlns:cx3="http://schemas.microsoft.com/office/drawing/2016/5/9/chartex" xmlns:cx4="http://schemas.microsoft.com/office/drawing/2016/5/10/chartex" xmlns:cx5="http://schemas.microsoft.com/office/drawing/2016/5/11/chartex" xmlns:cx6="http://schemas.microsoft.com/office/drawing/2016/5/12/chartex" xmlns:cx7="http://schemas.microsoft.com/office/drawing/2016/5/13/chartex" xmlns:cx8="http://schemas.microsoft.com/office/drawing/2016/5/14/chartex" xmlns:mc="http://schemas.openxmlformats.org/markup-compatibility/2006" xmlns:aink="http://schemas.microsoft.com/office/drawing/2016/ink" xmlns:am3d="http://schemas.microsoft.com/office/drawing/2017/model3d" xmlns:o="urn:schemas-microsoft-com:office:office" xmlns:oel="http://schemas.microsoft.com/office/2019/extlst" xmlns:r="http://schemas.openxmlformats.org/officeDocument/2006/relationships" xmlns:m="http://schemas.openxmlformats.org/officeDocument/2006/math" xmlns:v="urn:schemas-microsoft-com:vml" xmlns:wp14="http://schemas.microsoft.com/office/word/2010/wordprocessingDrawing" xmlns:wp="http://schemas.openxmlformats.org/drawingml/2006/wordprocessingDrawing" xmlns:w10="urn:schemas-microsoft-com:office:word" xmlns:w="http://schemas.openxmlformats.org/wordprocessingml/2006/main" xmlns:w14="http://schemas.microsoft.com/office/word/2010/wordml" xmlns:w15="http://schemas.microsoft.com/office/word/2012/wordml" xmlns:w16cex="http://schemas.microsoft.com/office/word/2018/wordml/cex" xmlns:w16cid="http://schemas.microsoft.com/office/word/2016/wordml/cid" xmlns:w16="http://schemas.microsoft.com/office/word/2018/wordml" xmlns:w16du="http://schemas.microsoft.com/office/word/2023/wordml/word16du" xmlns:w16sdtdh="http://schemas.microsoft.com/office/word/2020/wordml/sdtdatahash" xmlns:w16se="http://schemas.microsoft.com/office/word/2015/wordml/symex" xmlns:wpg="http://schemas.microsoft.com/office/word/2010/wordprocessingGroup" xmlns:wpi="http://schemas.microsoft.com/office/word/2010/wordprocessingInk" xmlns:wne="http://schemas.microsoft.com/office/word/2006/wordml" xmlns:wps="http://schemas.microsoft.com/office/word/2010/wordprocessingShape" mc:Ignorable="w14 w15 w16se w16cid w16 w16cex w16sdtdh wp14">
   <w:endnote w:type="separator" w:id="-1">
     <w:p>
       <w:pPr>
@@ -2876,7 +2889,7 @@
 </file>
 
 <file path=word/footer1.xml><?xml version="1.0" encoding="utf-8"?>
-<w:ftr xmlns:wpc="http://schemas.microsoft.com/office/word/2010/wordprocessingCanvas" xmlns:cx="http://schemas.microsoft.com/office/drawing/2014/chartex" xmlns:mc="http://schemas.openxmlformats.org/markup-compatibility/2006" xmlns:o="urn:schemas-microsoft-com:office:office" xmlns:r="http://schemas.openxmlformats.org/officeDocument/2006/relationships" xmlns:m="http://schemas.openxmlformats.org/officeDocument/2006/math" xmlns:v="urn:schemas-microsoft-com:vml" xmlns:wp14="http://schemas.microsoft.com/office/word/2010/wordprocessingDrawing" xmlns:wp="http://schemas.openxmlformats.org/drawingml/2006/wordprocessingDrawing" xmlns:w10="urn:schemas-microsoft-com:office:word" xmlns:w="http://schemas.openxmlformats.org/wordprocessingml/2006/main" xmlns:w14="http://schemas.microsoft.com/office/word/2010/wordml" xmlns:w15="http://schemas.microsoft.com/office/word/2012/wordml" xmlns:w16se="http://schemas.microsoft.com/office/word/2015/wordml/symex" xmlns:wpg="http://schemas.microsoft.com/office/word/2010/wordprocessingGroup" xmlns:wpi="http://schemas.microsoft.com/office/word/2010/wordprocessingInk" xmlns:wne="http://schemas.microsoft.com/office/word/2006/wordml" xmlns:wps="http://schemas.microsoft.com/office/word/2010/wordprocessingShape" mc:Ignorable="w14 w15 w16se wp14">
+<w:ftr xmlns:wpc="http://schemas.microsoft.com/office/word/2010/wordprocessingCanvas" xmlns:cx="http://schemas.microsoft.com/office/drawing/2014/chartex" xmlns:cx1="http://schemas.microsoft.com/office/drawing/2015/9/8/chartex" xmlns:cx2="http://schemas.microsoft.com/office/drawing/2015/10/21/chartex" xmlns:cx3="http://schemas.microsoft.com/office/drawing/2016/5/9/chartex" xmlns:cx4="http://schemas.microsoft.com/office/drawing/2016/5/10/chartex" xmlns:cx5="http://schemas.microsoft.com/office/drawing/2016/5/11/chartex" xmlns:cx6="http://schemas.microsoft.com/office/drawing/2016/5/12/chartex" xmlns:cx7="http://schemas.microsoft.com/office/drawing/2016/5/13/chartex" xmlns:cx8="http://schemas.microsoft.com/office/drawing/2016/5/14/chartex" xmlns:mc="http://schemas.openxmlformats.org/markup-compatibility/2006" xmlns:aink="http://schemas.microsoft.com/office/drawing/2016/ink" xmlns:am3d="http://schemas.microsoft.com/office/drawing/2017/model3d" xmlns:o="urn:schemas-microsoft-com:office:office" xmlns:oel="http://schemas.microsoft.com/office/2019/extlst" xmlns:r="http://schemas.openxmlformats.org/officeDocument/2006/relationships" xmlns:m="http://schemas.openxmlformats.org/officeDocument/2006/math" xmlns:v="urn:schemas-microsoft-com:vml" xmlns:wp14="http://schemas.microsoft.com/office/word/2010/wordprocessingDrawing" xmlns:wp="http://schemas.openxmlformats.org/drawingml/2006/wordprocessingDrawing" xmlns:w10="urn:schemas-microsoft-com:office:word" xmlns:w="http://schemas.openxmlformats.org/wordprocessingml/2006/main" xmlns:w14="http://schemas.microsoft.com/office/word/2010/wordml" xmlns:w15="http://schemas.microsoft.com/office/word/2012/wordml" xmlns:w16cex="http://schemas.microsoft.com/office/word/2018/wordml/cex" xmlns:w16cid="http://schemas.microsoft.com/office/word/2016/wordml/cid" xmlns:w16="http://schemas.microsoft.com/office/word/2018/wordml" xmlns:w16du="http://schemas.microsoft.com/office/word/2023/wordml/word16du" xmlns:w16sdtdh="http://schemas.microsoft.com/office/word/2020/wordml/sdtdatahash" xmlns:w16se="http://schemas.microsoft.com/office/word/2015/wordml/symex" xmlns:wpg="http://schemas.microsoft.com/office/word/2010/wordprocessingGroup" xmlns:wpi="http://schemas.microsoft.com/office/word/2010/wordprocessingInk" xmlns:wne="http://schemas.microsoft.com/office/word/2006/wordml" xmlns:wps="http://schemas.microsoft.com/office/word/2010/wordprocessingShape" mc:Ignorable="w14 w15 w16se w16cid w16 w16cex w16sdtdh wp14">
   <w:p>
     <w:pPr>
       <w:pStyle w:val="Footer"/>
@@ -2966,7 +2979,7 @@
             </wp:anchor>
           </w:drawing>
         </mc:Choice>
-        <mc:Fallback xmlns:w16sdtdh="http://schemas.microsoft.com/office/word/2020/wordml/sdtdatahash" xmlns:w16du="http://schemas.microsoft.com/office/word/2023/wordml/word16du" xmlns:w16="http://schemas.microsoft.com/office/word/2018/wordml" xmlns:w16cid="http://schemas.microsoft.com/office/word/2016/wordml/cid" xmlns:w16cex="http://schemas.microsoft.com/office/word/2018/wordml/cex" xmlns:oel="http://schemas.microsoft.com/office/2019/extlst" xmlns:am3d="http://schemas.microsoft.com/office/drawing/2017/model3d" xmlns:aink="http://schemas.microsoft.com/office/drawing/2016/ink" xmlns:cx8="http://schemas.microsoft.com/office/drawing/2016/5/14/chartex" xmlns:cx7="http://schemas.microsoft.com/office/drawing/2016/5/13/chartex" xmlns:cx6="http://schemas.microsoft.com/office/drawing/2016/5/12/chartex" xmlns:cx5="http://schemas.microsoft.com/office/drawing/2016/5/11/chartex" xmlns:cx4="http://schemas.microsoft.com/office/drawing/2016/5/10/chartex" xmlns:cx3="http://schemas.microsoft.com/office/drawing/2016/5/9/chartex" xmlns:cx2="http://schemas.microsoft.com/office/drawing/2015/10/21/chartex" xmlns:cx1="http://schemas.microsoft.com/office/drawing/2015/9/8/chartex">
+        <mc:Fallback>
           <w:pict>
             <v:shapetype w14:anchorId="2342E790" id="_x0000_t202" coordsize="21600,21600" o:spt="202" path="m,l,21600r21600,l21600,xe">
               <v:stroke joinstyle="miter"/>
@@ -3145,11 +3158,7 @@
         </mc:Choice>
         <mc:Fallback>
           <w:pict>
-            <v:shapetype w14:anchorId="7A18C29A" id="_x0000_t202" coordsize="21600,21600" o:spt="202" path="m,l,21600r21600,l21600,xe">
-              <v:stroke joinstyle="miter"/>
-              <v:path gradientshapeok="t" o:connecttype="rect"/>
-            </v:shapetype>
-            <v:shape id="Текстово поле 6" o:spid="_x0000_s1029" type="#_x0000_t202" style="position:absolute;margin-left:0;margin-top:0;width:36pt;height:54pt;z-index:251668480;visibility:visible;mso-wrap-style:square;mso-width-percent:0;mso-height-percent:0;mso-left-percent:955;mso-top-percent:940;mso-wrap-distance-left:9pt;mso-wrap-distance-top:0;mso-wrap-distance-right:9pt;mso-wrap-distance-bottom:0;mso-position-horizontal-relative:margin;mso-position-vertical-relative:margin;mso-width-percent:0;mso-height-percent:0;mso-left-percent:955;mso-top-percent:940;mso-width-relative:page;mso-height-relative:page;v-text-anchor:top" o:gfxdata="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" filled="f" stroked="f">
+            <v:shape w14:anchorId="7A18C29A" id="Текстово поле 6" o:spid="_x0000_s1029" type="#_x0000_t202" style="position:absolute;margin-left:0;margin-top:0;width:36pt;height:54pt;z-index:251668480;visibility:visible;mso-wrap-style:square;mso-width-percent:0;mso-height-percent:0;mso-left-percent:955;mso-top-percent:940;mso-wrap-distance-left:9pt;mso-wrap-distance-top:0;mso-wrap-distance-right:9pt;mso-wrap-distance-bottom:0;mso-position-horizontal-relative:margin;mso-position-vertical-relative:margin;mso-width-percent:0;mso-height-percent:0;mso-left-percent:955;mso-top-percent:940;mso-width-relative:page;mso-height-relative:page;v-text-anchor:top" o:gfxdata="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" filled="f" stroked="f">
               <v:textbox style="layout-flow:vertical">
                 <w:txbxContent>
                   <w:p>
@@ -3291,7 +3300,7 @@
             </wp:anchor>
           </w:drawing>
         </mc:Choice>
-        <mc:Fallback xmlns:w16sdtdh="http://schemas.microsoft.com/office/word/2020/wordml/sdtdatahash" xmlns:w16du="http://schemas.microsoft.com/office/word/2023/wordml/word16du" xmlns:w16="http://schemas.microsoft.com/office/word/2018/wordml" xmlns:w16cid="http://schemas.microsoft.com/office/word/2016/wordml/cid" xmlns:w16cex="http://schemas.microsoft.com/office/word/2018/wordml/cex" xmlns:oel="http://schemas.microsoft.com/office/2019/extlst" xmlns:am3d="http://schemas.microsoft.com/office/drawing/2017/model3d" xmlns:aink="http://schemas.microsoft.com/office/drawing/2016/ink" xmlns:cx8="http://schemas.microsoft.com/office/drawing/2016/5/14/chartex" xmlns:cx7="http://schemas.microsoft.com/office/drawing/2016/5/13/chartex" xmlns:cx6="http://schemas.microsoft.com/office/drawing/2016/5/12/chartex" xmlns:cx5="http://schemas.microsoft.com/office/drawing/2016/5/11/chartex" xmlns:cx4="http://schemas.microsoft.com/office/drawing/2016/5/10/chartex" xmlns:cx3="http://schemas.microsoft.com/office/drawing/2016/5/9/chartex" xmlns:cx2="http://schemas.microsoft.com/office/drawing/2015/10/21/chartex" xmlns:cx1="http://schemas.microsoft.com/office/drawing/2015/9/8/chartex">
+        <mc:Fallback>
           <w:pict>
             <v:rect w14:anchorId="03F8CE23" id="Правоъгълник 4" o:spid="_x0000_s1026" style="position:absolute;margin-left:0;margin-top:0;width:539.25pt;height:717.7pt;z-index:251664384;visibility:visible;mso-wrap-style:square;mso-width-percent:1070;mso-height-percent:1050;mso-wrap-distance-left:9pt;mso-wrap-distance-top:0;mso-wrap-distance-right:9pt;mso-wrap-distance-bottom:0;mso-position-horizontal:center;mso-position-horizontal-relative:margin;mso-position-vertical:center;mso-position-vertical-relative:margin;mso-width-percent:1070;mso-height-percent:1050;mso-width-relative:margin;mso-height-relative:margin;v-text-anchor:top" o:gfxdata="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" filled="f" strokecolor="black [3213]">
               <w10:wrap anchorx="margin" anchory="margin"/>
@@ -3392,7 +3401,7 @@
             </wp:anchor>
           </w:drawing>
         </mc:Choice>
-        <mc:Fallback xmlns:w16sdtdh="http://schemas.microsoft.com/office/word/2020/wordml/sdtdatahash" xmlns:w16du="http://schemas.microsoft.com/office/word/2023/wordml/word16du" xmlns:w16="http://schemas.microsoft.com/office/word/2018/wordml" xmlns:w16cid="http://schemas.microsoft.com/office/word/2016/wordml/cid" xmlns:w16cex="http://schemas.microsoft.com/office/word/2018/wordml/cex" xmlns:oel="http://schemas.microsoft.com/office/2019/extlst" xmlns:am3d="http://schemas.microsoft.com/office/drawing/2017/model3d" xmlns:aink="http://schemas.microsoft.com/office/drawing/2016/ink" xmlns:cx8="http://schemas.microsoft.com/office/drawing/2016/5/14/chartex" xmlns:cx7="http://schemas.microsoft.com/office/drawing/2016/5/13/chartex" xmlns:cx6="http://schemas.microsoft.com/office/drawing/2016/5/12/chartex" xmlns:cx5="http://schemas.microsoft.com/office/drawing/2016/5/11/chartex" xmlns:cx4="http://schemas.microsoft.com/office/drawing/2016/5/10/chartex" xmlns:cx3="http://schemas.microsoft.com/office/drawing/2016/5/9/chartex" xmlns:cx2="http://schemas.microsoft.com/office/drawing/2015/10/21/chartex" xmlns:cx1="http://schemas.microsoft.com/office/drawing/2015/9/8/chartex">
+        <mc:Fallback>
           <w:pict>
             <v:rect w14:anchorId="31FCF229" id="Правоъгълник 8" o:spid="_x0000_s1026" style="position:absolute;margin-left:0;margin-top:0;width:10.1pt;height:495.9pt;z-index:251665408;visibility:visible;mso-wrap-style:square;mso-width-percent:20;mso-height-percent:725;mso-left-percent:1015;mso-top-percent:-25;mso-wrap-distance-left:9pt;mso-wrap-distance-top:0;mso-wrap-distance-right:9pt;mso-wrap-distance-bottom:0;mso-position-horizontal-relative:margin;mso-position-vertical-relative:margin;mso-width-percent:20;mso-height-percent:725;mso-left-percent:1015;mso-top-percent:-25;mso-width-relative:margin;mso-height-relative:margin;v-text-anchor:top" o:gfxdata="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" fillcolor="black [3213]" stroked="f">
               <w10:wrap anchorx="margin" anchory="margin"/>
@@ -3493,7 +3502,7 @@
             </wp:anchor>
           </w:drawing>
         </mc:Choice>
-        <mc:Fallback xmlns:w16sdtdh="http://schemas.microsoft.com/office/word/2020/wordml/sdtdatahash" xmlns:w16du="http://schemas.microsoft.com/office/word/2023/wordml/word16du" xmlns:w16="http://schemas.microsoft.com/office/word/2018/wordml" xmlns:w16cid="http://schemas.microsoft.com/office/word/2016/wordml/cid" xmlns:w16cex="http://schemas.microsoft.com/office/word/2018/wordml/cex" xmlns:oel="http://schemas.microsoft.com/office/2019/extlst" xmlns:am3d="http://schemas.microsoft.com/office/drawing/2017/model3d" xmlns:aink="http://schemas.microsoft.com/office/drawing/2016/ink" xmlns:cx8="http://schemas.microsoft.com/office/drawing/2016/5/14/chartex" xmlns:cx7="http://schemas.microsoft.com/office/drawing/2016/5/13/chartex" xmlns:cx6="http://schemas.microsoft.com/office/drawing/2016/5/12/chartex" xmlns:cx5="http://schemas.microsoft.com/office/drawing/2016/5/11/chartex" xmlns:cx4="http://schemas.microsoft.com/office/drawing/2016/5/10/chartex" xmlns:cx3="http://schemas.microsoft.com/office/drawing/2016/5/9/chartex" xmlns:cx2="http://schemas.microsoft.com/office/drawing/2015/10/21/chartex" xmlns:cx1="http://schemas.microsoft.com/office/drawing/2015/9/8/chartex">
+        <mc:Fallback>
           <w:pict>
             <v:rect w14:anchorId="3C444E6C" id="Правоъгълник 9" o:spid="_x0000_s1026" style="position:absolute;margin-left:0;margin-top:0;width:10.1pt;height:222.3pt;z-index:251666432;visibility:visible;mso-wrap-style:square;mso-width-percent:20;mso-height-percent:325;mso-left-percent:1015;mso-top-percent:700;mso-wrap-distance-left:9pt;mso-wrap-distance-top:0;mso-wrap-distance-right:9pt;mso-wrap-distance-bottom:0;mso-position-horizontal-relative:margin;mso-position-vertical-relative:margin;mso-width-percent:20;mso-height-percent:325;mso-left-percent:1015;mso-top-percent:700;mso-width-relative:margin;mso-height-relative:margin;v-text-anchor:top" o:gfxdata="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" fillcolor="#505046 [3215]" stroked="f">
               <w10:wrap anchorx="margin" anchory="margin"/>
@@ -3507,7 +3516,7 @@
 </file>
 
 <file path=word/footnotes.xml><?xml version="1.0" encoding="utf-8"?>
-<w:footnotes xmlns:wpc="http://schemas.microsoft.com/office/word/2010/wordprocessingCanvas" xmlns:cx="http://schemas.microsoft.com/office/drawing/2014/chartex" xmlns:mc="http://schemas.openxmlformats.org/markup-compatibility/2006" xmlns:o="urn:schemas-microsoft-com:office:office" xmlns:r="http://schemas.openxmlformats.org/officeDocument/2006/relationships" xmlns:m="http://schemas.openxmlformats.org/officeDocument/2006/math" xmlns:v="urn:schemas-microsoft-com:vml" xmlns:wp14="http://schemas.microsoft.com/office/word/2010/wordprocessingDrawing" xmlns:wp="http://schemas.openxmlformats.org/drawingml/2006/wordprocessingDrawing" xmlns:w10="urn:schemas-microsoft-com:office:word" xmlns:w="http://schemas.openxmlformats.org/wordprocessingml/2006/main" xmlns:w14="http://schemas.microsoft.com/office/word/2010/wordml" xmlns:w15="http://schemas.microsoft.com/office/word/2012/wordml" xmlns:w16se="http://schemas.microsoft.com/office/word/2015/wordml/symex" xmlns:wpg="http://schemas.microsoft.com/office/word/2010/wordprocessingGroup" xmlns:wpi="http://schemas.microsoft.com/office/word/2010/wordprocessingInk" xmlns:wne="http://schemas.microsoft.com/office/word/2006/wordml" xmlns:wps="http://schemas.microsoft.com/office/word/2010/wordprocessingShape" mc:Ignorable="w14 w15 w16se wp14">
+<w:footnotes xmlns:wpc="http://schemas.microsoft.com/office/word/2010/wordprocessingCanvas" xmlns:cx="http://schemas.microsoft.com/office/drawing/2014/chartex" xmlns:cx1="http://schemas.microsoft.com/office/drawing/2015/9/8/chartex" xmlns:cx2="http://schemas.microsoft.com/office/drawing/2015/10/21/chartex" xmlns:cx3="http://schemas.microsoft.com/office/drawing/2016/5/9/chartex" xmlns:cx4="http://schemas.microsoft.com/office/drawing/2016/5/10/chartex" xmlns:cx5="http://schemas.microsoft.com/office/drawing/2016/5/11/chartex" xmlns:cx6="http://schemas.microsoft.com/office/drawing/2016/5/12/chartex" xmlns:cx7="http://schemas.microsoft.com/office/drawing/2016/5/13/chartex" xmlns:cx8="http://schemas.microsoft.com/office/drawing/2016/5/14/chartex" xmlns:mc="http://schemas.openxmlformats.org/markup-compatibility/2006" xmlns:aink="http://schemas.microsoft.com/office/drawing/2016/ink" xmlns:am3d="http://schemas.microsoft.com/office/drawing/2017/model3d" xmlns:o="urn:schemas-microsoft-com:office:office" xmlns:oel="http://schemas.microsoft.com/office/2019/extlst" xmlns:r="http://schemas.openxmlformats.org/officeDocument/2006/relationships" xmlns:m="http://schemas.openxmlformats.org/officeDocument/2006/math" xmlns:v="urn:schemas-microsoft-com:vml" xmlns:wp14="http://schemas.microsoft.com/office/word/2010/wordprocessingDrawing" xmlns:wp="http://schemas.openxmlformats.org/drawingml/2006/wordprocessingDrawing" xmlns:w10="urn:schemas-microsoft-com:office:word" xmlns:w="http://schemas.openxmlformats.org/wordprocessingml/2006/main" xmlns:w14="http://schemas.microsoft.com/office/word/2010/wordml" xmlns:w15="http://schemas.microsoft.com/office/word/2012/wordml" xmlns:w16cex="http://schemas.microsoft.com/office/word/2018/wordml/cex" xmlns:w16cid="http://schemas.microsoft.com/office/word/2016/wordml/cid" xmlns:w16="http://schemas.microsoft.com/office/word/2018/wordml" xmlns:w16du="http://schemas.microsoft.com/office/word/2023/wordml/word16du" xmlns:w16sdtdh="http://schemas.microsoft.com/office/word/2020/wordml/sdtdatahash" xmlns:w16se="http://schemas.microsoft.com/office/word/2015/wordml/symex" xmlns:wpg="http://schemas.microsoft.com/office/word/2010/wordprocessingGroup" xmlns:wpi="http://schemas.microsoft.com/office/word/2010/wordprocessingInk" xmlns:wne="http://schemas.microsoft.com/office/word/2006/wordml" xmlns:wps="http://schemas.microsoft.com/office/word/2010/wordprocessingShape" mc:Ignorable="w14 w15 w16se w16cid w16 w16cex w16sdtdh wp14">
   <w:footnote w:type="separator" w:id="-1">
     <w:p>
       <w:pPr>
@@ -3532,7 +3541,7 @@
 </file>
 
 <file path=word/numbering.xml><?xml version="1.0" encoding="utf-8"?>
-<w:numbering xmlns:wpc="http://schemas.microsoft.com/office/word/2010/wordprocessingCanvas" xmlns:cx="http://schemas.microsoft.com/office/drawing/2014/chartex" xmlns:mc="http://schemas.openxmlformats.org/markup-compatibility/2006" xmlns:o="urn:schemas-microsoft-com:office:office" xmlns:r="http://schemas.openxmlformats.org/officeDocument/2006/relationships" xmlns:m="http://schemas.openxmlformats.org/officeDocument/2006/math" xmlns:v="urn:schemas-microsoft-com:vml" xmlns:wp14="http://schemas.microsoft.com/office/word/2010/wordprocessingDrawing" xmlns:wp="http://schemas.openxmlformats.org/drawingml/2006/wordprocessingDrawing" xmlns:w10="urn:schemas-microsoft-com:office:word" xmlns:w="http://schemas.openxmlformats.org/wordprocessingml/2006/main" xmlns:w14="http://schemas.microsoft.com/office/word/2010/wordml" xmlns:w15="http://schemas.microsoft.com/office/word/2012/wordml" xmlns:w16se="http://schemas.microsoft.com/office/word/2015/wordml/symex" xmlns:wpg="http://schemas.microsoft.com/office/word/2010/wordprocessingGroup" xmlns:wpi="http://schemas.microsoft.com/office/word/2010/wordprocessingInk" xmlns:wne="http://schemas.microsoft.com/office/word/2006/wordml" xmlns:wps="http://schemas.microsoft.com/office/word/2010/wordprocessingShape" mc:Ignorable="w14 w15 w16se wp14">
+<w:numbering xmlns:wpc="http://schemas.microsoft.com/office/word/2010/wordprocessingCanvas" xmlns:cx="http://schemas.microsoft.com/office/drawing/2014/chartex" xmlns:cx1="http://schemas.microsoft.com/office/drawing/2015/9/8/chartex" xmlns:cx2="http://schemas.microsoft.com/office/drawing/2015/10/21/chartex" xmlns:cx3="http://schemas.microsoft.com/office/drawing/2016/5/9/chartex" xmlns:cx4="http://schemas.microsoft.com/office/drawing/2016/5/10/chartex" xmlns:cx5="http://schemas.microsoft.com/office/drawing/2016/5/11/chartex" xmlns:cx6="http://schemas.microsoft.com/office/drawing/2016/5/12/chartex" xmlns:cx7="http://schemas.microsoft.com/office/drawing/2016/5/13/chartex" xmlns:cx8="http://schemas.microsoft.com/office/drawing/2016/5/14/chartex" xmlns:mc="http://schemas.openxmlformats.org/markup-compatibility/2006" xmlns:aink="http://schemas.microsoft.com/office/drawing/2016/ink" xmlns:am3d="http://schemas.microsoft.com/office/drawing/2017/model3d" xmlns:o="urn:schemas-microsoft-com:office:office" xmlns:oel="http://schemas.microsoft.com/office/2019/extlst" xmlns:r="http://schemas.openxmlformats.org/officeDocument/2006/relationships" xmlns:m="http://schemas.openxmlformats.org/officeDocument/2006/math" xmlns:v="urn:schemas-microsoft-com:vml" xmlns:wp14="http://schemas.microsoft.com/office/word/2010/wordprocessingDrawing" xmlns:wp="http://schemas.openxmlformats.org/drawingml/2006/wordprocessingDrawing" xmlns:w10="urn:schemas-microsoft-com:office:word" xmlns:w="http://schemas.openxmlformats.org/wordprocessingml/2006/main" xmlns:w14="http://schemas.microsoft.com/office/word/2010/wordml" xmlns:w15="http://schemas.microsoft.com/office/word/2012/wordml" xmlns:w16cex="http://schemas.microsoft.com/office/word/2018/wordml/cex" xmlns:w16cid="http://schemas.microsoft.com/office/word/2016/wordml/cid" xmlns:w16="http://schemas.microsoft.com/office/word/2018/wordml" xmlns:w16du="http://schemas.microsoft.com/office/word/2023/wordml/word16du" xmlns:w16sdtdh="http://schemas.microsoft.com/office/word/2020/wordml/sdtdatahash" xmlns:w16se="http://schemas.microsoft.com/office/word/2015/wordml/symex" xmlns:wpg="http://schemas.microsoft.com/office/word/2010/wordprocessingGroup" xmlns:wpi="http://schemas.microsoft.com/office/word/2010/wordprocessingInk" xmlns:wne="http://schemas.microsoft.com/office/word/2006/wordml" xmlns:wps="http://schemas.microsoft.com/office/word/2010/wordprocessingShape" mc:Ignorable="w14 w15 w16se w16cid w16 w16cex w16sdtdh wp14">
   <w:abstractNum w:abstractNumId="0" w15:restartNumberingAfterBreak="0">
     <w:nsid w:val="0F5F7487"/>
     <w:multiLevelType w:val="hybridMultilevel"/>
@@ -4347,28 +4356,28 @@
       </w:rPr>
     </w:lvl>
   </w:abstractNum>
-  <w:num w:numId="1">
+  <w:num w:numId="1" w16cid:durableId="667438004">
     <w:abstractNumId w:val="0"/>
   </w:num>
-  <w:num w:numId="2">
+  <w:num w:numId="2" w16cid:durableId="128667326">
     <w:abstractNumId w:val="2"/>
   </w:num>
-  <w:num w:numId="3">
+  <w:num w:numId="3" w16cid:durableId="1885097880">
     <w:abstractNumId w:val="1"/>
   </w:num>
-  <w:num w:numId="4">
+  <w:num w:numId="4" w16cid:durableId="1439255614">
     <w:abstractNumId w:val="4"/>
   </w:num>
-  <w:num w:numId="5">
+  <w:num w:numId="5" w16cid:durableId="873541542">
     <w:abstractNumId w:val="6"/>
   </w:num>
-  <w:num w:numId="6">
+  <w:num w:numId="6" w16cid:durableId="1803425190">
     <w:abstractNumId w:val="7"/>
   </w:num>
-  <w:num w:numId="7">
+  <w:num w:numId="7" w16cid:durableId="2086685601">
     <w:abstractNumId w:val="3"/>
   </w:num>
-  <w:num w:numId="8">
+  <w:num w:numId="8" w16cid:durableId="1866599688">
     <w:abstractNumId w:val="5"/>
   </w:num>
   <w:numIdMacAtCleanup w:val="6"/>
@@ -4376,7 +4385,7 @@
 </file>
 
 <file path=word/styles.xml><?xml version="1.0" encoding="utf-8"?>
-<w:styles xmlns:mc="http://schemas.openxmlformats.org/markup-compatibility/2006" xmlns:r="http://schemas.openxmlformats.org/officeDocument/2006/relationships" xmlns:w="http://schemas.openxmlformats.org/wordprocessingml/2006/main" xmlns:w14="http://schemas.microsoft.com/office/word/2010/wordml" xmlns:w15="http://schemas.microsoft.com/office/word/2012/wordml" xmlns:w16se="http://schemas.microsoft.com/office/word/2015/wordml/symex" mc:Ignorable="w14 w15 w16se">
+<w:styles xmlns:mc="http://schemas.openxmlformats.org/markup-compatibility/2006" xmlns:r="http://schemas.openxmlformats.org/officeDocument/2006/relationships" xmlns:w="http://schemas.openxmlformats.org/wordprocessingml/2006/main" xmlns:w14="http://schemas.microsoft.com/office/word/2010/wordml" xmlns:w15="http://schemas.microsoft.com/office/word/2012/wordml" xmlns:w16cex="http://schemas.microsoft.com/office/word/2018/wordml/cex" xmlns:w16cid="http://schemas.microsoft.com/office/word/2016/wordml/cid" xmlns:w16="http://schemas.microsoft.com/office/word/2018/wordml" xmlns:w16sdtdh="http://schemas.microsoft.com/office/word/2020/wordml/sdtdatahash" xmlns:w16se="http://schemas.microsoft.com/office/word/2015/wordml/symex" mc:Ignorable="w14 w15 w16se w16cid w16 w16cex w16sdtdh">
   <w:docDefaults>
     <w:rPrDefault>
       <w:rPr>
@@ -4392,7 +4401,7 @@
       </w:pPr>
     </w:pPrDefault>
   </w:docDefaults>
-  <w:latentStyles w:defLockedState="0" w:defUIPriority="99" w:defSemiHidden="0" w:defUnhideWhenUsed="0" w:defQFormat="0" w:count="371">
+  <w:latentStyles w:defLockedState="0" w:defUIPriority="99" w:defSemiHidden="0" w:defUnhideWhenUsed="0" w:defQFormat="0" w:count="376">
     <w:lsdException w:name="Normal" w:uiPriority="0" w:qFormat="1"/>
     <w:lsdException w:name="heading 1" w:uiPriority="9" w:qFormat="1"/>
     <w:lsdException w:name="heading 2" w:semiHidden="1" w:uiPriority="9" w:unhideWhenUsed="1" w:qFormat="1"/>
@@ -4498,7 +4507,6 @@
     <w:lsdException w:name="HTML Sample" w:semiHidden="1" w:unhideWhenUsed="1"/>
     <w:lsdException w:name="HTML Typewriter" w:semiHidden="1" w:unhideWhenUsed="1"/>
     <w:lsdException w:name="HTML Variable" w:semiHidden="1" w:unhideWhenUsed="1"/>
-    <w:lsdException w:name="Normal Table" w:semiHidden="1" w:unhideWhenUsed="1"/>
     <w:lsdException w:name="annotation subject" w:semiHidden="1" w:unhideWhenUsed="1"/>
     <w:lsdException w:name="No List" w:semiHidden="1" w:unhideWhenUsed="1"/>
     <w:lsdException w:name="Outline List 1" w:semiHidden="1" w:unhideWhenUsed="1"/>
@@ -4541,11 +4549,8 @@
     <w:lsdException w:name="Table Contemporary" w:semiHidden="1" w:unhideWhenUsed="1"/>
     <w:lsdException w:name="Table Elegant" w:semiHidden="1" w:unhideWhenUsed="1"/>
     <w:lsdException w:name="Table Professional" w:semiHidden="1" w:unhideWhenUsed="1"/>
-    <w:lsdException w:name="Table Subtle 1" w:semiHidden="1" w:unhideWhenUsed="1"/>
     <w:lsdException w:name="Table Subtle 2" w:semiHidden="1" w:unhideWhenUsed="1"/>
     <w:lsdException w:name="Table Web 1" w:semiHidden="1" w:unhideWhenUsed="1"/>
-    <w:lsdException w:name="Table Web 2" w:semiHidden="1" w:unhideWhenUsed="1"/>
-    <w:lsdException w:name="Table Web 3" w:semiHidden="1" w:unhideWhenUsed="1"/>
     <w:lsdException w:name="Balloon Text" w:semiHidden="1" w:unhideWhenUsed="1"/>
     <w:lsdException w:name="Table Grid" w:uiPriority="59"/>
     <w:lsdException w:name="Table Theme" w:semiHidden="1" w:unhideWhenUsed="1"/>
@@ -4764,6 +4769,11 @@
     <w:lsdException w:name="List Table 5 Dark Accent 6" w:uiPriority="50"/>
     <w:lsdException w:name="List Table 6 Colorful Accent 6" w:uiPriority="51"/>
     <w:lsdException w:name="List Table 7 Colorful Accent 6" w:uiPriority="52"/>
+    <w:lsdException w:name="Mention" w:semiHidden="1" w:unhideWhenUsed="1"/>
+    <w:lsdException w:name="Smart Hyperlink" w:semiHidden="1" w:unhideWhenUsed="1"/>
+    <w:lsdException w:name="Hashtag" w:semiHidden="1" w:unhideWhenUsed="1"/>
+    <w:lsdException w:name="Unresolved Mention" w:semiHidden="1" w:unhideWhenUsed="1"/>
+    <w:lsdException w:name="Smart Link" w:semiHidden="1" w:unhideWhenUsed="1"/>
   </w:latentStyles>
   <w:style w:type="paragraph" w:default="1" w:styleId="Normal">
     <w:name w:val="Normal"/>
@@ -5896,8 +5906,8 @@
       </w:rPr>
     </w:tblStylePr>
   </w:style>
-  <w:style w:type="character" w:customStyle="1" w:styleId="UnresolvedMention">
-    <w:name w:val="Unresolved Mention"/>
+  <w:style w:type="character" w:customStyle="1" w:styleId="UnresolvedMention2">
+    <w:name w:val="Unresolved Mention2"/>
     <w:basedOn w:val="DefaultParagraphFont"/>
     <w:uiPriority w:val="99"/>
     <w:semiHidden/>
@@ -6165,12 +6175,6 @@
 </file>
 
 <file path=customXml/item1.xml><?xml version="1.0" encoding="utf-8"?>
-<p:properties xmlns:p="http://schemas.microsoft.com/office/2006/metadata/properties" xmlns:xsi="http://www.w3.org/2001/XMLSchema-instance" xmlns:pc="http://schemas.microsoft.com/office/infopath/2007/PartnerControls">
-  <documentManagement/>
-</p:properties>
-</file>
-
-<file path=customXml/item2.xml><?xml version="1.0" encoding="utf-8"?>
 <ct:contentTypeSchema xmlns:ct="http://schemas.microsoft.com/office/2006/metadata/contentType" xmlns:ma="http://schemas.microsoft.com/office/2006/metadata/properties/metaAttributes" ct:_="" ma:_="" ma:contentTypeName="Document" ma:contentTypeID="0x010100DD75E95A0F27BD47AC31300285970B0D" ma:contentTypeVersion="0" ma:contentTypeDescription="Create a new document." ma:contentTypeScope="" ma:versionID="7e03151f1457cc55ca214237851778cf">
   <xsd:schema xmlns:xsd="http://www.w3.org/2001/XMLSchema" xmlns:xs="http://www.w3.org/2001/XMLSchema" xmlns:p="http://schemas.microsoft.com/office/2006/metadata/properties" targetNamespace="http://schemas.microsoft.com/office/2006/metadata/properties" ma:root="true" ma:fieldsID="6afbfcf7dd94f512a0c1521b617a20c3">
     <xsd:element name="properties">
@@ -6284,7 +6288,17 @@
 </ct:contentTypeSchema>
 </file>
 
+<file path=customXml/item2.xml><?xml version="1.0" encoding="utf-8"?>
+<p:properties xmlns:p="http://schemas.microsoft.com/office/2006/metadata/properties" xmlns:xsi="http://www.w3.org/2001/XMLSchema-instance" xmlns:pc="http://schemas.microsoft.com/office/infopath/2007/PartnerControls">
+  <documentManagement/>
+</p:properties>
+</file>
+
 <file path=customXml/item3.xml><?xml version="1.0" encoding="utf-8"?>
+<b:Sources xmlns:b="http://schemas.openxmlformats.org/officeDocument/2006/bibliography" xmlns="http://schemas.openxmlformats.org/officeDocument/2006/bibliography" SelectedStyle="\APASixthEditionOfficeOnline.xsl" StyleName="APA" Version="6"/>
+</file>
+
+<file path=customXml/item4.xml><?xml version="1.0" encoding="utf-8"?>
 <?mso-contentType ?>
 <FormTemplates xmlns="http://schemas.microsoft.com/sharepoint/v3/contenttype/forms">
   <Display>DocumentLibraryForm</Display>
@@ -6293,20 +6307,7 @@
 </FormTemplates>
 </file>
 
-<file path=customXml/item4.xml><?xml version="1.0" encoding="utf-8"?>
-<b:Sources xmlns:b="http://schemas.openxmlformats.org/officeDocument/2006/bibliography" xmlns="http://schemas.openxmlformats.org/officeDocument/2006/bibliography" SelectedStyle="\APASixthEditionOfficeOnline.xsl" StyleName="APA" Version="6"/>
-</file>
-
 <file path=customXml/itemProps1.xml><?xml version="1.0" encoding="utf-8"?>
-<ds:datastoreItem xmlns:ds="http://schemas.openxmlformats.org/officeDocument/2006/customXml" ds:itemID="{C4E0F150-DBA0-4C64-B65D-94C596BAD38E}">
-  <ds:schemaRefs>
-    <ds:schemaRef ds:uri="http://schemas.microsoft.com/office/2006/metadata/properties"/>
-    <ds:schemaRef ds:uri="http://schemas.microsoft.com/office/infopath/2007/PartnerControls"/>
-  </ds:schemaRefs>
-</ds:datastoreItem>
-</file>
-
-<file path=customXml/itemProps2.xml><?xml version="1.0" encoding="utf-8"?>
 <ds:datastoreItem xmlns:ds="http://schemas.openxmlformats.org/officeDocument/2006/customXml" ds:itemID="{D1103E8C-1CEA-4E5C-84EC-F2DC7E6BCD29}">
   <ds:schemaRefs>
     <ds:schemaRef ds:uri="http://schemas.microsoft.com/office/2006/metadata/contentType"/>
@@ -6322,18 +6323,27 @@
 </ds:datastoreItem>
 </file>
 
+<file path=customXml/itemProps2.xml><?xml version="1.0" encoding="utf-8"?>
+<ds:datastoreItem xmlns:ds="http://schemas.openxmlformats.org/officeDocument/2006/customXml" ds:itemID="{C4E0F150-DBA0-4C64-B65D-94C596BAD38E}">
+  <ds:schemaRefs>
+    <ds:schemaRef ds:uri="http://schemas.microsoft.com/office/2006/metadata/properties"/>
+    <ds:schemaRef ds:uri="http://schemas.microsoft.com/office/infopath/2007/PartnerControls"/>
+  </ds:schemaRefs>
+</ds:datastoreItem>
+</file>
+
 <file path=customXml/itemProps3.xml><?xml version="1.0" encoding="utf-8"?>
+<ds:datastoreItem xmlns:ds="http://schemas.openxmlformats.org/officeDocument/2006/customXml" ds:itemID="{0DC4085E-6F6B-461C-B1CF-596FCF81E67D}">
+  <ds:schemaRefs>
+    <ds:schemaRef ds:uri="http://schemas.openxmlformats.org/officeDocument/2006/bibliography"/>
+  </ds:schemaRefs>
+</ds:datastoreItem>
+</file>
+
+<file path=customXml/itemProps4.xml><?xml version="1.0" encoding="utf-8"?>
 <ds:datastoreItem xmlns:ds="http://schemas.openxmlformats.org/officeDocument/2006/customXml" ds:itemID="{4EC02564-B959-4AAA-9D39-C49DAE29D0D0}">
   <ds:schemaRefs>
     <ds:schemaRef ds:uri="http://schemas.microsoft.com/sharepoint/v3/contenttype/forms"/>
   </ds:schemaRefs>
 </ds:datastoreItem>
-</file>
-
-<file path=customXml/itemProps4.xml><?xml version="1.0" encoding="utf-8"?>
-<ds:datastoreItem xmlns:ds="http://schemas.openxmlformats.org/officeDocument/2006/customXml" ds:itemID="{0DC4085E-6F6B-461C-B1CF-596FCF81E67D}">
-  <ds:schemaRefs>
-    <ds:schemaRef ds:uri="http://schemas.openxmlformats.org/officeDocument/2006/bibliography"/>
-  </ds:schemaRefs>
-</ds:datastoreItem>
 </file>
</xml_diff>